<commit_message>
Dodate manje stilske izmene u dokumentu projektnog zadatka
</commit_message>
<xml_diff>
--- a/Projektni zadatak.docx
+++ b/Projektni zadatak.docx
@@ -11,6 +11,7 @@
           <w:docPartUnique/>
         </w:docPartObj>
       </w:sdtPr>
+      <w:sdtEndPr/>
       <w:sdtContent>
         <w:p>
           <w:pPr>
@@ -158,7 +159,7 @@
                                                     <pic:cNvPicPr/>
                                                   </pic:nvPicPr>
                                                   <pic:blipFill>
-                                                    <a:blip r:embed="rId7">
+                                                    <a:blip r:embed="rId9">
                                                       <a:extLst>
                                                         <a:ext uri="{28A0092B-C50C-407E-A947-70E740481C1C}">
                                                           <a14:useLocalDpi xmlns:a14="http://schemas.microsoft.com/office/drawing/2010/main" val="0"/>
@@ -199,6 +200,7 @@
                                         <w:dataBinding w:prefixMappings="xmlns:ns0='http://purl.org/dc/elements/1.1/' xmlns:ns1='http://schemas.openxmlformats.org/package/2006/metadata/core-properties' " w:xpath="/ns1:coreProperties[1]/ns0:title[1]" w:storeItemID="{6C3C8BC8-F283-45AE-878A-BAB7291924A1}"/>
                                         <w:text/>
                                       </w:sdtPr>
+                                      <w:sdtEndPr/>
                                       <w:sdtContent>
                                         <w:p>
                                           <w:pPr>
@@ -237,6 +239,7 @@
                                         <w:dataBinding w:prefixMappings="xmlns:ns0='http://purl.org/dc/elements/1.1/' xmlns:ns1='http://schemas.openxmlformats.org/package/2006/metadata/core-properties' " w:xpath="/ns1:coreProperties[1]/ns0:subject[1]" w:storeItemID="{6C3C8BC8-F283-45AE-878A-BAB7291924A1}"/>
                                         <w:text/>
                                       </w:sdtPr>
+                                      <w:sdtEndPr/>
                                       <w:sdtContent>
                                         <w:p>
                                           <w:pPr>
@@ -298,6 +301,7 @@
                                         <w:dataBinding w:prefixMappings="xmlns:ns0='http://schemas.microsoft.com/office/2006/coverPageProps' " w:xpath="/ns0:CoverPageProperties[1]/ns0:Abstract[1]" w:storeItemID="{55AF091B-3C7A-41E3-B477-F2FDAA23CFDA}"/>
                                         <w:text/>
                                       </w:sdtPr>
+                                      <w:sdtEndPr/>
                                       <w:sdtContent>
                                         <w:p>
                                           <w:pPr>
@@ -327,6 +331,7 @@
                                         <w:dataBinding w:prefixMappings="xmlns:ns0='http://purl.org/dc/elements/1.1/' xmlns:ns1='http://schemas.openxmlformats.org/package/2006/metadata/core-properties' " w:xpath="/ns1:coreProperties[1]/ns0:creator[1]" w:storeItemID="{6C3C8BC8-F283-45AE-878A-BAB7291924A1}"/>
                                         <w:text/>
                                       </w:sdtPr>
+                                      <w:sdtEndPr/>
                                       <w:sdtContent>
                                         <w:p>
                                           <w:pPr>
@@ -384,12 +389,13 @@
                                           <w:dataBinding w:prefixMappings="xmlns:ns0='http://purl.org/dc/elements/1.1/' xmlns:ns1='http://schemas.openxmlformats.org/package/2006/metadata/core-properties' " w:xpath="/ns1:coreProperties[1]/ns1:category[1]" w:storeItemID="{6C3C8BC8-F283-45AE-878A-BAB7291924A1}"/>
                                           <w:text/>
                                         </w:sdtPr>
+                                        <w:sdtEndPr/>
                                         <w:sdtContent>
                                           <w:r>
                                             <w:rPr>
                                               <w:color w:val="44546A" w:themeColor="text2"/>
                                             </w:rPr>
-                                            <w:t>Vukašin Stepanović –</w:t>
+                                            <w:t>Vukašin Stepanović -</w:t>
                                           </w:r>
                                           <w:r>
                                             <w:rPr>
@@ -532,7 +538,7 @@
                                               <pic:cNvPicPr/>
                                             </pic:nvPicPr>
                                             <pic:blipFill>
-                                              <a:blip r:embed="rId7">
+                                              <a:blip r:embed="rId9">
                                                 <a:extLst>
                                                   <a:ext uri="{28A0092B-C50C-407E-A947-70E740481C1C}">
                                                     <a14:useLocalDpi xmlns:a14="http://schemas.microsoft.com/office/drawing/2010/main" val="0"/>
@@ -573,6 +579,7 @@
                                   <w:dataBinding w:prefixMappings="xmlns:ns0='http://purl.org/dc/elements/1.1/' xmlns:ns1='http://schemas.openxmlformats.org/package/2006/metadata/core-properties' " w:xpath="/ns1:coreProperties[1]/ns0:title[1]" w:storeItemID="{6C3C8BC8-F283-45AE-878A-BAB7291924A1}"/>
                                   <w:text/>
                                 </w:sdtPr>
+                                <w:sdtEndPr/>
                                 <w:sdtContent>
                                   <w:p>
                                     <w:pPr>
@@ -611,6 +618,7 @@
                                   <w:dataBinding w:prefixMappings="xmlns:ns0='http://purl.org/dc/elements/1.1/' xmlns:ns1='http://schemas.openxmlformats.org/package/2006/metadata/core-properties' " w:xpath="/ns1:coreProperties[1]/ns0:subject[1]" w:storeItemID="{6C3C8BC8-F283-45AE-878A-BAB7291924A1}"/>
                                   <w:text/>
                                 </w:sdtPr>
+                                <w:sdtEndPr/>
                                 <w:sdtContent>
                                   <w:p>
                                     <w:pPr>
@@ -672,6 +680,7 @@
                                   <w:dataBinding w:prefixMappings="xmlns:ns0='http://schemas.microsoft.com/office/2006/coverPageProps' " w:xpath="/ns0:CoverPageProperties[1]/ns0:Abstract[1]" w:storeItemID="{55AF091B-3C7A-41E3-B477-F2FDAA23CFDA}"/>
                                   <w:text/>
                                 </w:sdtPr>
+                                <w:sdtEndPr/>
                                 <w:sdtContent>
                                   <w:p>
                                     <w:pPr>
@@ -701,6 +710,7 @@
                                   <w:dataBinding w:prefixMappings="xmlns:ns0='http://purl.org/dc/elements/1.1/' xmlns:ns1='http://schemas.openxmlformats.org/package/2006/metadata/core-properties' " w:xpath="/ns1:coreProperties[1]/ns0:creator[1]" w:storeItemID="{6C3C8BC8-F283-45AE-878A-BAB7291924A1}"/>
                                   <w:text/>
                                 </w:sdtPr>
+                                <w:sdtEndPr/>
                                 <w:sdtContent>
                                   <w:p>
                                     <w:pPr>
@@ -758,12 +768,13 @@
                                     <w:dataBinding w:prefixMappings="xmlns:ns0='http://purl.org/dc/elements/1.1/' xmlns:ns1='http://schemas.openxmlformats.org/package/2006/metadata/core-properties' " w:xpath="/ns1:coreProperties[1]/ns1:category[1]" w:storeItemID="{6C3C8BC8-F283-45AE-878A-BAB7291924A1}"/>
                                     <w:text/>
                                   </w:sdtPr>
+                                  <w:sdtEndPr/>
                                   <w:sdtContent>
                                     <w:r>
                                       <w:rPr>
                                         <w:color w:val="44546A" w:themeColor="text2"/>
                                       </w:rPr>
-                                      <w:t>Vukašin Stepanović –</w:t>
+                                      <w:t>Vukašin Stepanović -</w:t>
                                     </w:r>
                                     <w:r>
                                       <w:rPr>
@@ -992,7 +1003,11 @@
                 <w:cnfStyle w:val="001000000000" w:firstRow="0" w:lastRow="0" w:firstColumn="1" w:lastColumn="0" w:oddVBand="0" w:evenVBand="0" w:oddHBand="0" w:evenHBand="0" w:firstRowFirstColumn="0" w:firstRowLastColumn="0" w:lastRowFirstColumn="0" w:lastRowLastColumn="0"/>
                 <w:tcW w:w="1774" w:type="dxa"/>
               </w:tcPr>
-              <w:p/>
+              <w:p>
+                <w:r>
+                  <w:t>16.3.2022.</w:t>
+                </w:r>
+              </w:p>
             </w:tc>
             <w:tc>
               <w:tcPr>
@@ -1002,6 +1017,9 @@
                 <w:pPr>
                   <w:cnfStyle w:val="000000000000" w:firstRow="0" w:lastRow="0" w:firstColumn="0" w:lastColumn="0" w:oddVBand="0" w:evenVBand="0" w:oddHBand="0" w:evenHBand="0" w:firstRowFirstColumn="0" w:firstRowLastColumn="0" w:lastRowFirstColumn="0" w:lastRowLastColumn="0"/>
                 </w:pPr>
+                <w:r>
+                  <w:t>1.1</w:t>
+                </w:r>
               </w:p>
             </w:tc>
             <w:tc>
@@ -1012,6 +1030,9 @@
                 <w:pPr>
                   <w:cnfStyle w:val="000000000000" w:firstRow="0" w:lastRow="0" w:firstColumn="0" w:lastColumn="0" w:oddVBand="0" w:evenVBand="0" w:oddHBand="0" w:evenHBand="0" w:firstRowFirstColumn="0" w:firstRowLastColumn="0" w:lastRowFirstColumn="0" w:lastRowLastColumn="0"/>
                 </w:pPr>
+                <w:r>
+                  <w:t>Manje stilske izmene</w:t>
+                </w:r>
               </w:p>
             </w:tc>
             <w:tc>
@@ -1022,6 +1043,9 @@
                 <w:pPr>
                   <w:cnfStyle w:val="000000000000" w:firstRow="0" w:lastRow="0" w:firstColumn="0" w:lastColumn="0" w:oddVBand="0" w:evenVBand="0" w:oddHBand="0" w:evenHBand="0" w:firstRowFirstColumn="0" w:firstRowLastColumn="0" w:lastRowFirstColumn="0" w:lastRowLastColumn="0"/>
                 </w:pPr>
+                <w:r>
+                  <w:t>Vukašin Stepanović, Petar Repac</w:t>
+                </w:r>
               </w:p>
             </w:tc>
           </w:tr>
@@ -1177,19 +1201,15 @@
             <w:rPr>
               <w:color w:val="FF1A87"/>
             </w:rPr>
-            <w:t xml:space="preserve"> </w:t>
+            <w:t xml:space="preserve"> SPISAK</w:t>
           </w:r>
+          <w:bookmarkStart w:id="0" w:name="_GoBack"/>
+          <w:bookmarkEnd w:id="0"/>
           <w:r>
             <w:rPr>
               <w:color w:val="FF1A87"/>
             </w:rPr>
-            <w:t>SPISAK IZMENA</w:t>
-          </w:r>
-          <w:r>
-            <w:rPr>
-              <w:color w:val="FF1A87"/>
-            </w:rPr>
-            <w:t xml:space="preserve"> </w:t>
+            <w:t xml:space="preserve"> IZMENA </w:t>
           </w:r>
           <w:r>
             <w:rPr>
@@ -1202,6 +1222,13 @@
         <w:p/>
         <w:sdt>
           <w:sdtPr>
+            <w:rPr>
+              <w:rFonts w:asciiTheme="minorHAnsi" w:eastAsiaTheme="minorHAnsi" w:hAnsiTheme="minorHAnsi" w:cstheme="minorBidi"/>
+              <w:color w:val="auto"/>
+              <w:sz w:val="22"/>
+              <w:szCs w:val="22"/>
+              <w:lang w:val="sr-Latn-RS"/>
+            </w:rPr>
             <w:id w:val="1255703152"/>
             <w:docPartObj>
               <w:docPartGallery w:val="Table of Contents"/>
@@ -1210,14 +1237,9 @@
           </w:sdtPr>
           <w:sdtEndPr>
             <w:rPr>
-              <w:rFonts w:asciiTheme="minorHAnsi" w:eastAsiaTheme="minorHAnsi" w:hAnsiTheme="minorHAnsi" w:cstheme="minorBidi"/>
               <w:b/>
               <w:bCs/>
               <w:noProof/>
-              <w:color w:val="auto"/>
-              <w:sz w:val="22"/>
-              <w:szCs w:val="22"/>
-              <w:lang w:val="sr-Latn-RS"/>
             </w:rPr>
           </w:sdtEndPr>
           <w:sdtContent>
@@ -1772,21 +1794,7 @@
                     <w:rStyle w:val="Hyperlink"/>
                     <w:noProof/>
                   </w:rPr>
-                  <w:t>Admini</w:t>
-                </w:r>
-                <w:r>
-                  <w:rPr>
-                    <w:rStyle w:val="Hyperlink"/>
-                    <w:noProof/>
-                  </w:rPr>
-                  <w:t>s</w:t>
-                </w:r>
-                <w:r>
-                  <w:rPr>
-                    <w:rStyle w:val="Hyperlink"/>
-                    <w:noProof/>
-                  </w:rPr>
-                  <w:t>trator</w:t>
+                  <w:t>Administrator</w:t>
                 </w:r>
                 <w:r>
                   <w:rPr>
@@ -2388,7 +2396,7 @@
         <w:lastRenderedPageBreak/>
         <w:t xml:space="preserve"> </w:t>
       </w:r>
-      <w:bookmarkStart w:id="0" w:name="_Toc98346767"/>
+      <w:bookmarkStart w:id="1" w:name="_Toc98346767"/>
       <w:r>
         <w:rPr>
           <w:b/>
@@ -2396,7 +2404,7 @@
         </w:rPr>
         <w:t>Uvod</w:t>
       </w:r>
-      <w:bookmarkEnd w:id="0"/>
+      <w:bookmarkEnd w:id="1"/>
     </w:p>
     <w:p/>
     <w:p>
@@ -2451,7 +2459,7 @@
           <w:color w:val="FF1A87"/>
         </w:rPr>
       </w:pPr>
-      <w:bookmarkStart w:id="1" w:name="_Toc98346768"/>
+      <w:bookmarkStart w:id="2" w:name="_Toc98346768"/>
       <w:r>
         <w:rPr>
           <w:b/>
@@ -2459,7 +2467,7 @@
         </w:rPr>
         <w:t>Opis problema</w:t>
       </w:r>
-      <w:bookmarkEnd w:id="1"/>
+      <w:bookmarkEnd w:id="2"/>
     </w:p>
     <w:p/>
     <w:p>
@@ -2490,7 +2498,7 @@
           <w:color w:val="FF1A87"/>
         </w:rPr>
       </w:pPr>
-      <w:bookmarkStart w:id="2" w:name="_Toc98346769"/>
+      <w:bookmarkStart w:id="3" w:name="_Toc98346769"/>
       <w:r>
         <w:rPr>
           <w:b/>
@@ -2498,7 +2506,7 @@
         </w:rPr>
         <w:t>Kategorije korisnika</w:t>
       </w:r>
-      <w:bookmarkEnd w:id="2"/>
+      <w:bookmarkEnd w:id="3"/>
     </w:p>
     <w:p/>
     <w:p>
@@ -2526,14 +2534,14 @@
           <w:color w:val="FF1A87"/>
         </w:rPr>
       </w:pPr>
-      <w:bookmarkStart w:id="3" w:name="_Toc98346770"/>
+      <w:bookmarkStart w:id="4" w:name="_Toc98346770"/>
       <w:r>
         <w:rPr>
           <w:color w:val="FF1A87"/>
         </w:rPr>
         <w:t>Neregistrovani korisnik – gost</w:t>
       </w:r>
-      <w:bookmarkEnd w:id="3"/>
+      <w:bookmarkEnd w:id="4"/>
     </w:p>
     <w:p>
       <w:pPr>
@@ -2578,20 +2586,14 @@
           <w:color w:val="FF1A87"/>
         </w:rPr>
       </w:pPr>
-      <w:bookmarkStart w:id="4" w:name="_Toc98346771"/>
+      <w:bookmarkStart w:id="5" w:name="_Toc98346771"/>
       <w:r>
         <w:rPr>
           <w:color w:val="FF1A87"/>
         </w:rPr>
-        <w:t>R</w:t>
-      </w:r>
-      <w:r>
-        <w:rPr>
-          <w:color w:val="FF1A87"/>
-        </w:rPr>
-        <w:t>egistrovani korisnik</w:t>
-      </w:r>
-      <w:bookmarkEnd w:id="4"/>
+        <w:t>Registrovani korisnik</w:t>
+      </w:r>
+      <w:bookmarkEnd w:id="5"/>
     </w:p>
     <w:p>
       <w:pPr>
@@ -2626,21 +2628,27 @@
           <w:color w:val="FF1A87"/>
         </w:rPr>
       </w:pPr>
-      <w:bookmarkStart w:id="5" w:name="_Toc98346772"/>
+      <w:bookmarkStart w:id="6" w:name="_Toc98346772"/>
       <w:r>
         <w:rPr>
           <w:color w:val="FF1A87"/>
         </w:rPr>
         <w:t>Moderator</w:t>
       </w:r>
-      <w:bookmarkEnd w:id="5"/>
+      <w:bookmarkEnd w:id="6"/>
     </w:p>
     <w:p>
       <w:pPr>
         <w:ind w:left="708"/>
       </w:pPr>
       <w:r>
-        <w:t>Moderatori su korisnici koji mogu brisati i arhivirati definicije, onemogućavati komentarisanje na definicijama, opominjati ili banovati korisnike na platformi.</w:t>
+        <w:t>Moderatori su korisnici koji mogu brisati i arhivirati definicije, onemogućavati komentarisanje na definicijama</w:t>
+      </w:r>
+      <w:r>
+        <w:t xml:space="preserve"> i</w:t>
+      </w:r>
+      <w:r>
+        <w:t xml:space="preserve"> banovati korisnike na platformi.</w:t>
       </w:r>
     </w:p>
     <w:p>
@@ -2659,16 +2667,14 @@
           <w:color w:val="FF1A87"/>
         </w:rPr>
       </w:pPr>
-      <w:bookmarkStart w:id="6" w:name="_Toc98346773"/>
-      <w:bookmarkStart w:id="7" w:name="_GoBack"/>
-      <w:bookmarkEnd w:id="7"/>
+      <w:bookmarkStart w:id="7" w:name="_Toc98346773"/>
       <w:r>
         <w:rPr>
           <w:color w:val="FF1A87"/>
         </w:rPr>
         <w:t>Administrator</w:t>
       </w:r>
-      <w:bookmarkEnd w:id="6"/>
+      <w:bookmarkEnd w:id="7"/>
     </w:p>
     <w:p>
       <w:pPr>
@@ -2760,7 +2766,7 @@
                     <pic:cNvPicPr/>
                   </pic:nvPicPr>
                   <pic:blipFill>
-                    <a:blip r:embed="rId8">
+                    <a:blip r:embed="rId10">
                       <a:extLst>
                         <a:ext uri="{28A0092B-C50C-407E-A947-70E740481C1C}">
                           <a14:useLocalDpi xmlns:a14="http://schemas.microsoft.com/office/drawing/2010/main" val="0"/>
@@ -2795,24 +2801,14 @@
       <w:r>
         <w:t xml:space="preserve">Slika </w:t>
       </w:r>
-      <w:r>
-        <w:fldChar w:fldCharType="begin"/>
-      </w:r>
-      <w:r>
-        <w:instrText xml:space="preserve"> SEQ Slika \* ARABIC </w:instrText>
-      </w:r>
-      <w:r>
-        <w:fldChar w:fldCharType="separate"/>
-      </w:r>
-      <w:r>
-        <w:rPr>
-          <w:noProof/>
-        </w:rPr>
-        <w:t>1</w:t>
-      </w:r>
-      <w:r>
-        <w:fldChar w:fldCharType="end"/>
-      </w:r>
+      <w:fldSimple w:instr=" SEQ Slika \* ARABIC ">
+        <w:r>
+          <w:rPr>
+            <w:noProof/>
+          </w:rPr>
+          <w:t>1</w:t>
+        </w:r>
+      </w:fldSimple>
       <w:r>
         <w:t xml:space="preserve"> - Prikaz arhitekture sistema</w:t>
       </w:r>
@@ -2922,10 +2918,7 @@
         </w:numPr>
       </w:pPr>
       <w:r>
-        <w:t xml:space="preserve">Ostavljanje komentara na </w:t>
-      </w:r>
-      <w:r>
-        <w:t>definicije</w:t>
+        <w:t>Ostavljanje komentara na definicije</w:t>
       </w:r>
     </w:p>
     <w:p>
@@ -3176,6 +3169,7 @@
       </w:pPr>
     </w:p>
     <w:sectPr>
+      <w:footerReference w:type="default" r:id="rId11"/>
       <w:pgSz w:w="11906" w:h="16838"/>
       <w:pgMar w:top="1440" w:right="1440" w:bottom="1440" w:left="1440" w:header="708" w:footer="708" w:gutter="0"/>
       <w:pgNumType w:start="0"/>
@@ -3185,6 +3179,310 @@
     </w:sectPr>
   </w:body>
 </w:document>
+</file>
+
+<file path=word/endnotes.xml><?xml version="1.0" encoding="utf-8"?>
+<w:endnotes xmlns:wpc="http://schemas.microsoft.com/office/word/2010/wordprocessingCanvas" xmlns:cx="http://schemas.microsoft.com/office/drawing/2014/chartex" xmlns:cx1="http://schemas.microsoft.com/office/drawing/2015/9/8/chartex" xmlns:mc="http://schemas.openxmlformats.org/markup-compatibility/2006" xmlns:o="urn:schemas-microsoft-com:office:office" xmlns:r="http://schemas.openxmlformats.org/officeDocument/2006/relationships" xmlns:m="http://schemas.openxmlformats.org/officeDocument/2006/math" xmlns:v="urn:schemas-microsoft-com:vml" xmlns:wp14="http://schemas.microsoft.com/office/word/2010/wordprocessingDrawing" xmlns:wp="http://schemas.openxmlformats.org/drawingml/2006/wordprocessingDrawing" xmlns:w10="urn:schemas-microsoft-com:office:word" xmlns:w="http://schemas.openxmlformats.org/wordprocessingml/2006/main" xmlns:w14="http://schemas.microsoft.com/office/word/2010/wordml" xmlns:w15="http://schemas.microsoft.com/office/word/2012/wordml" xmlns:w16se="http://schemas.microsoft.com/office/word/2015/wordml/symex" xmlns:wpg="http://schemas.microsoft.com/office/word/2010/wordprocessingGroup" xmlns:wpi="http://schemas.microsoft.com/office/word/2010/wordprocessingInk" xmlns:wne="http://schemas.microsoft.com/office/word/2006/wordml" xmlns:wps="http://schemas.microsoft.com/office/word/2010/wordprocessingShape" mc:Ignorable="w14 w15 w16se wp14">
+  <w:endnote w:type="separator" w:id="-1">
+    <w:p>
+      <w:pPr>
+        <w:spacing w:after="0" w:line="240" w:lineRule="auto"/>
+      </w:pPr>
+      <w:r>
+        <w:separator/>
+      </w:r>
+    </w:p>
+  </w:endnote>
+  <w:endnote w:type="continuationSeparator" w:id="0">
+    <w:p>
+      <w:pPr>
+        <w:spacing w:after="0" w:line="240" w:lineRule="auto"/>
+      </w:pPr>
+      <w:r>
+        <w:continuationSeparator/>
+      </w:r>
+    </w:p>
+  </w:endnote>
+</w:endnotes>
+</file>
+
+<file path=word/footer1.xml><?xml version="1.0" encoding="utf-8"?>
+<w:ftr xmlns:wpc="http://schemas.microsoft.com/office/word/2010/wordprocessingCanvas" xmlns:cx="http://schemas.microsoft.com/office/drawing/2014/chartex" xmlns:cx1="http://schemas.microsoft.com/office/drawing/2015/9/8/chartex" xmlns:mc="http://schemas.openxmlformats.org/markup-compatibility/2006" xmlns:o="urn:schemas-microsoft-com:office:office" xmlns:r="http://schemas.openxmlformats.org/officeDocument/2006/relationships" xmlns:m="http://schemas.openxmlformats.org/officeDocument/2006/math" xmlns:v="urn:schemas-microsoft-com:vml" xmlns:wp14="http://schemas.microsoft.com/office/word/2010/wordprocessingDrawing" xmlns:wp="http://schemas.openxmlformats.org/drawingml/2006/wordprocessingDrawing" xmlns:w10="urn:schemas-microsoft-com:office:word" xmlns:w="http://schemas.openxmlformats.org/wordprocessingml/2006/main" xmlns:w14="http://schemas.microsoft.com/office/word/2010/wordml" xmlns:w15="http://schemas.microsoft.com/office/word/2012/wordml" xmlns:w16se="http://schemas.microsoft.com/office/word/2015/wordml/symex" xmlns:wpg="http://schemas.microsoft.com/office/word/2010/wordprocessingGroup" xmlns:wpi="http://schemas.microsoft.com/office/word/2010/wordprocessingInk" xmlns:wne="http://schemas.microsoft.com/office/word/2006/wordml" xmlns:wps="http://schemas.microsoft.com/office/word/2010/wordprocessingShape" mc:Ignorable="w14 w15 w16se wp14">
+  <w:sdt>
+    <w:sdtPr>
+      <w:id w:val="-2099009230"/>
+      <w:docPartObj>
+        <w:docPartGallery w:val="Page Numbers (Bottom of Page)"/>
+        <w:docPartUnique/>
+      </w:docPartObj>
+    </w:sdtPr>
+    <w:sdtContent>
+      <w:p>
+        <w:pPr>
+          <w:pStyle w:val="Footer"/>
+        </w:pPr>
+        <w:r>
+          <w:rPr>
+            <w:noProof/>
+            <w:lang w:eastAsia="sr-Latn-RS"/>
+          </w:rPr>
+          <mc:AlternateContent>
+            <mc:Choice Requires="wps">
+              <w:drawing>
+                <wp:anchor distT="0" distB="0" distL="114300" distR="114300" simplePos="0" relativeHeight="251660288" behindDoc="0" locked="0" layoutInCell="1" allowOverlap="1">
+                  <wp:simplePos x="0" y="0"/>
+                  <wp:positionH relativeFrom="margin">
+                    <wp:align>center</wp:align>
+                  </wp:positionH>
+                  <wp:positionV relativeFrom="bottomMargin">
+                    <wp:align>center</wp:align>
+                  </wp:positionV>
+                  <wp:extent cx="551815" cy="238760"/>
+                  <wp:effectExtent l="19050" t="19050" r="19685" b="18415"/>
+                  <wp:wrapNone/>
+                  <wp:docPr id="2" name="Double Bracket 2"/>
+                  <wp:cNvGraphicFramePr>
+                    <a:graphicFrameLocks xmlns:a="http://schemas.openxmlformats.org/drawingml/2006/main"/>
+                  </wp:cNvGraphicFramePr>
+                  <a:graphic xmlns:a="http://schemas.openxmlformats.org/drawingml/2006/main">
+                    <a:graphicData uri="http://schemas.microsoft.com/office/word/2010/wordprocessingShape">
+                      <wps:wsp>
+                        <wps:cNvSpPr>
+                          <a:spLocks noChangeArrowheads="1"/>
+                        </wps:cNvSpPr>
+                        <wps:spPr bwMode="auto">
+                          <a:xfrm>
+                            <a:off x="0" y="0"/>
+                            <a:ext cx="551815" cy="238760"/>
+                          </a:xfrm>
+                          <a:prstGeom prst="bracketPair">
+                            <a:avLst>
+                              <a:gd name="adj" fmla="val 16667"/>
+                            </a:avLst>
+                          </a:prstGeom>
+                          <a:solidFill>
+                            <a:srgbClr val="FFFFFF"/>
+                          </a:solidFill>
+                          <a:ln w="28575">
+                            <a:solidFill>
+                              <a:srgbClr val="808080"/>
+                            </a:solidFill>
+                            <a:round/>
+                            <a:headEnd/>
+                            <a:tailEnd/>
+                          </a:ln>
+                        </wps:spPr>
+                        <wps:txbx>
+                          <w:txbxContent>
+                            <w:p>
+                              <w:pPr>
+                                <w:jc w:val="center"/>
+                              </w:pPr>
+                              <w:r>
+                                <w:fldChar w:fldCharType="begin"/>
+                              </w:r>
+                              <w:r>
+                                <w:instrText xml:space="preserve"> PAGE    \* MERGEFORMAT </w:instrText>
+                              </w:r>
+                              <w:r>
+                                <w:fldChar w:fldCharType="separate"/>
+                              </w:r>
+                              <w:r>
+                                <w:rPr>
+                                  <w:noProof/>
+                                </w:rPr>
+                                <w:t>1</w:t>
+                              </w:r>
+                              <w:r>
+                                <w:rPr>
+                                  <w:noProof/>
+                                </w:rPr>
+                                <w:fldChar w:fldCharType="end"/>
+                              </w:r>
+                            </w:p>
+                          </w:txbxContent>
+                        </wps:txbx>
+                        <wps:bodyPr rot="0" vert="horz" wrap="square" lIns="91440" tIns="0" rIns="91440" bIns="0" anchor="t" anchorCtr="0" upright="1">
+                          <a:noAutofit/>
+                        </wps:bodyPr>
+                      </wps:wsp>
+                    </a:graphicData>
+                  </a:graphic>
+                  <wp14:sizeRelH relativeFrom="margin">
+                    <wp14:pctWidth>10000</wp14:pctWidth>
+                  </wp14:sizeRelH>
+                  <wp14:sizeRelV relativeFrom="bottomMargin">
+                    <wp14:pctHeight>0</wp14:pctHeight>
+                  </wp14:sizeRelV>
+                </wp:anchor>
+              </w:drawing>
+            </mc:Choice>
+            <mc:Fallback>
+              <w:pict>
+                <v:shapetype id="_x0000_t185" coordsize="21600,21600" o:spt="185" adj="3600" path="m@0,nfqx0@0l0@2qy@0,21600em@1,nfqx21600@0l21600@2qy@1,21600em@0,nsqx0@0l0@2qy@0,21600l@1,21600qx21600@2l21600@0qy@1,xe" filled="f">
+                  <v:formulas>
+                    <v:f eqn="val #0"/>
+                    <v:f eqn="sum width 0 #0"/>
+                    <v:f eqn="sum height 0 #0"/>
+                    <v:f eqn="prod @0 2929 10000"/>
+                    <v:f eqn="sum width 0 @3"/>
+                    <v:f eqn="sum height 0 @3"/>
+                    <v:f eqn="val width"/>
+                    <v:f eqn="val height"/>
+                    <v:f eqn="prod width 1 2"/>
+                    <v:f eqn="prod height 1 2"/>
+                  </v:formulas>
+                  <v:path o:extrusionok="f" gradientshapeok="t" limo="10800,10800" o:connecttype="custom" o:connectlocs="@8,0;0,@9;@8,@7;@6,@9" textboxrect="@3,@3,@4,@5"/>
+                  <v:handles>
+                    <v:h position="#0,topLeft" switch="" xrange="0,10800"/>
+                  </v:handles>
+                </v:shapetype>
+                <v:shape id="Double Bracket 2" o:spid="_x0000_s1027" type="#_x0000_t185" style="position:absolute;margin-left:0;margin-top:0;width:43.45pt;height:18.8pt;z-index:251660288;visibility:visible;mso-wrap-style:square;mso-width-percent:100;mso-height-percent:0;mso-wrap-distance-left:9pt;mso-wrap-distance-top:0;mso-wrap-distance-right:9pt;mso-wrap-distance-bottom:0;mso-position-horizontal:center;mso-position-horizontal-relative:margin;mso-position-vertical:center;mso-position-vertical-relative:bottom-margin-area;mso-width-percent:100;mso-height-percent:0;mso-width-relative:margin;mso-height-relative:bottom-margin-area;v-text-anchor:top" o:gfxdata="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" filled="t" strokecolor="gray" strokeweight="2.25pt">
+                  <v:textbox inset=",0,,0">
+                    <w:txbxContent>
+                      <w:p>
+                        <w:pPr>
+                          <w:jc w:val="center"/>
+                        </w:pPr>
+                        <w:r>
+                          <w:fldChar w:fldCharType="begin"/>
+                        </w:r>
+                        <w:r>
+                          <w:instrText xml:space="preserve"> PAGE    \* MERGEFORMAT </w:instrText>
+                        </w:r>
+                        <w:r>
+                          <w:fldChar w:fldCharType="separate"/>
+                        </w:r>
+                        <w:r>
+                          <w:rPr>
+                            <w:noProof/>
+                          </w:rPr>
+                          <w:t>1</w:t>
+                        </w:r>
+                        <w:r>
+                          <w:rPr>
+                            <w:noProof/>
+                          </w:rPr>
+                          <w:fldChar w:fldCharType="end"/>
+                        </w:r>
+                      </w:p>
+                    </w:txbxContent>
+                  </v:textbox>
+                  <w10:wrap anchorx="margin" anchory="margin"/>
+                </v:shape>
+              </w:pict>
+            </mc:Fallback>
+          </mc:AlternateContent>
+        </w:r>
+        <w:r>
+          <w:rPr>
+            <w:noProof/>
+            <w:lang w:eastAsia="sr-Latn-RS"/>
+          </w:rPr>
+          <mc:AlternateContent>
+            <mc:Choice Requires="wps">
+              <w:drawing>
+                <wp:anchor distT="0" distB="0" distL="114300" distR="114300" simplePos="0" relativeHeight="251659264" behindDoc="0" locked="0" layoutInCell="1" allowOverlap="1">
+                  <wp:simplePos x="0" y="0"/>
+                  <wp:positionH relativeFrom="margin">
+                    <wp:align>center</wp:align>
+                  </wp:positionH>
+                  <wp:positionV relativeFrom="bottomMargin">
+                    <wp:align>center</wp:align>
+                  </wp:positionV>
+                  <wp:extent cx="5518150" cy="0"/>
+                  <wp:effectExtent l="9525" t="9525" r="6350" b="9525"/>
+                  <wp:wrapNone/>
+                  <wp:docPr id="1" name="Straight Arrow Connector 1"/>
+                  <wp:cNvGraphicFramePr>
+                    <a:graphicFrameLocks xmlns:a="http://schemas.openxmlformats.org/drawingml/2006/main"/>
+                  </wp:cNvGraphicFramePr>
+                  <a:graphic xmlns:a="http://schemas.openxmlformats.org/drawingml/2006/main">
+                    <a:graphicData uri="http://schemas.microsoft.com/office/word/2010/wordprocessingShape">
+                      <wps:wsp>
+                        <wps:cNvCnPr>
+                          <a:cxnSpLocks noChangeShapeType="1"/>
+                        </wps:cNvCnPr>
+                        <wps:spPr bwMode="auto">
+                          <a:xfrm>
+                            <a:off x="0" y="0"/>
+                            <a:ext cx="5518150" cy="0"/>
+                          </a:xfrm>
+                          <a:prstGeom prst="straightConnector1">
+                            <a:avLst/>
+                          </a:prstGeom>
+                          <a:noFill/>
+                          <a:ln w="12700">
+                            <a:solidFill>
+                              <a:srgbClr val="808080"/>
+                            </a:solidFill>
+                            <a:round/>
+                            <a:headEnd/>
+                            <a:tailEnd/>
+                          </a:ln>
+                          <a:extLst>
+                            <a:ext uri="{909E8E84-426E-40DD-AFC4-6F175D3DCCD1}">
+                              <a14:hiddenFill xmlns:a14="http://schemas.microsoft.com/office/drawing/2010/main">
+                                <a:noFill/>
+                              </a14:hiddenFill>
+                            </a:ext>
+                          </a:extLst>
+                        </wps:spPr>
+                        <wps:bodyPr/>
+                      </wps:wsp>
+                    </a:graphicData>
+                  </a:graphic>
+                  <wp14:sizeRelH relativeFrom="page">
+                    <wp14:pctWidth>0</wp14:pctWidth>
+                  </wp14:sizeRelH>
+                  <wp14:sizeRelV relativeFrom="bottomMargin">
+                    <wp14:pctHeight>0</wp14:pctHeight>
+                  </wp14:sizeRelV>
+                </wp:anchor>
+              </w:drawing>
+            </mc:Choice>
+            <mc:Fallback>
+              <w:pict>
+                <v:shapetype w14:anchorId="335F61B8" id="_x0000_t32" coordsize="21600,21600" o:spt="32" o:oned="t" path="m,l21600,21600e" filled="f">
+                  <v:path arrowok="t" fillok="f" o:connecttype="none"/>
+                  <o:lock v:ext="edit" shapetype="t"/>
+                </v:shapetype>
+                <v:shape id="Straight Arrow Connector 1" o:spid="_x0000_s1026" type="#_x0000_t32" style="position:absolute;margin-left:0;margin-top:0;width:434.5pt;height:0;z-index:251659264;visibility:visible;mso-wrap-style:square;mso-width-percent:0;mso-height-percent:0;mso-wrap-distance-left:9pt;mso-wrap-distance-top:0;mso-wrap-distance-right:9pt;mso-wrap-distance-bottom:0;mso-position-horizontal:center;mso-position-horizontal-relative:margin;mso-position-vertical:center;mso-position-vertical-relative:bottom-margin-area;mso-width-percent:0;mso-height-percent:0;mso-width-relative:page;mso-height-relative:bottom-margin-area" o:gfxdata="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" strokecolor="gray" strokeweight="1pt">
+                  <w10:wrap anchorx="margin" anchory="margin"/>
+                </v:shape>
+              </w:pict>
+            </mc:Fallback>
+          </mc:AlternateContent>
+        </w:r>
+      </w:p>
+    </w:sdtContent>
+  </w:sdt>
+</w:ftr>
+</file>
+
+<file path=word/footnotes.xml><?xml version="1.0" encoding="utf-8"?>
+<w:footnotes xmlns:wpc="http://schemas.microsoft.com/office/word/2010/wordprocessingCanvas" xmlns:cx="http://schemas.microsoft.com/office/drawing/2014/chartex" xmlns:cx1="http://schemas.microsoft.com/office/drawing/2015/9/8/chartex" xmlns:mc="http://schemas.openxmlformats.org/markup-compatibility/2006" xmlns:o="urn:schemas-microsoft-com:office:office" xmlns:r="http://schemas.openxmlformats.org/officeDocument/2006/relationships" xmlns:m="http://schemas.openxmlformats.org/officeDocument/2006/math" xmlns:v="urn:schemas-microsoft-com:vml" xmlns:wp14="http://schemas.microsoft.com/office/word/2010/wordprocessingDrawing" xmlns:wp="http://schemas.openxmlformats.org/drawingml/2006/wordprocessingDrawing" xmlns:w10="urn:schemas-microsoft-com:office:word" xmlns:w="http://schemas.openxmlformats.org/wordprocessingml/2006/main" xmlns:w14="http://schemas.microsoft.com/office/word/2010/wordml" xmlns:w15="http://schemas.microsoft.com/office/word/2012/wordml" xmlns:w16se="http://schemas.microsoft.com/office/word/2015/wordml/symex" xmlns:wpg="http://schemas.microsoft.com/office/word/2010/wordprocessingGroup" xmlns:wpi="http://schemas.microsoft.com/office/word/2010/wordprocessingInk" xmlns:wne="http://schemas.microsoft.com/office/word/2006/wordml" xmlns:wps="http://schemas.microsoft.com/office/word/2010/wordprocessingShape" mc:Ignorable="w14 w15 w16se wp14">
+  <w:footnote w:type="separator" w:id="-1">
+    <w:p>
+      <w:pPr>
+        <w:spacing w:after="0" w:line="240" w:lineRule="auto"/>
+      </w:pPr>
+      <w:r>
+        <w:separator/>
+      </w:r>
+    </w:p>
+  </w:footnote>
+  <w:footnote w:type="continuationSeparator" w:id="0">
+    <w:p>
+      <w:pPr>
+        <w:spacing w:after="0" w:line="240" w:lineRule="auto"/>
+      </w:pPr>
+      <w:r>
+        <w:continuationSeparator/>
+      </w:r>
+    </w:p>
+  </w:footnote>
+</w:footnotes>
 </file>
 
 <file path=word/numbering.xml><?xml version="1.0" encoding="utf-8"?>
@@ -4507,6 +4805,50 @@
       <w:color w:val="4472C4" w:themeColor="accent1"/>
     </w:rPr>
   </w:style>
+  <w:style w:type="paragraph" w:styleId="Header">
+    <w:name w:val="header"/>
+    <w:basedOn w:val="Normal"/>
+    <w:link w:val="HeaderChar"/>
+    <w:uiPriority w:val="99"/>
+    <w:unhideWhenUsed/>
+    <w:rsid w:val="006E416B"/>
+    <w:pPr>
+      <w:tabs>
+        <w:tab w:val="center" w:pos="4513"/>
+        <w:tab w:val="right" w:pos="9026"/>
+      </w:tabs>
+      <w:spacing w:after="0" w:line="240" w:lineRule="auto"/>
+    </w:pPr>
+  </w:style>
+  <w:style w:type="character" w:customStyle="1" w:styleId="HeaderChar">
+    <w:name w:val="Header Char"/>
+    <w:basedOn w:val="DefaultParagraphFont"/>
+    <w:link w:val="Header"/>
+    <w:uiPriority w:val="99"/>
+    <w:rsid w:val="006E416B"/>
+  </w:style>
+  <w:style w:type="paragraph" w:styleId="Footer">
+    <w:name w:val="footer"/>
+    <w:basedOn w:val="Normal"/>
+    <w:link w:val="FooterChar"/>
+    <w:uiPriority w:val="99"/>
+    <w:unhideWhenUsed/>
+    <w:rsid w:val="006E416B"/>
+    <w:pPr>
+      <w:tabs>
+        <w:tab w:val="center" w:pos="4513"/>
+        <w:tab w:val="right" w:pos="9026"/>
+      </w:tabs>
+      <w:spacing w:after="0" w:line="240" w:lineRule="auto"/>
+    </w:pPr>
+  </w:style>
+  <w:style w:type="character" w:customStyle="1" w:styleId="FooterChar">
+    <w:name w:val="Footer Char"/>
+    <w:basedOn w:val="DefaultParagraphFont"/>
+    <w:link w:val="Footer"/>
+    <w:uiPriority w:val="99"/>
+    <w:rsid w:val="006E416B"/>
+  </w:style>
 </w:styles>
 </file>
 
@@ -4795,7 +5137,7 @@
 </file>
 
 <file path=customXml/itemProps2.xml><?xml version="1.0" encoding="utf-8"?>
-<ds:datastoreItem xmlns:ds="http://schemas.openxmlformats.org/officeDocument/2006/customXml" ds:itemID="{3D87E613-4044-4E6A-9BE9-B7F900691282}">
+<ds:datastoreItem xmlns:ds="http://schemas.openxmlformats.org/officeDocument/2006/customXml" ds:itemID="{823A2C60-4D03-4945-AF18-26197A2D49B4}">
   <ds:schemaRefs>
     <ds:schemaRef ds:uri="http://schemas.openxmlformats.org/officeDocument/2006/bibliography"/>
   </ds:schemaRefs>

</xml_diff>

<commit_message>
Greška na naslovnoj strani
</commit_message>
<xml_diff>
--- a/Projektni zadatak.docx
+++ b/Projektni zadatak.docx
@@ -313,7 +313,7 @@
                                             <w:rPr>
                                               <w:color w:val="000000" w:themeColor="text1"/>
                                             </w:rPr>
-                                            <w:t>Verzija 1.0</w:t>
+                                            <w:t>Verzija 1.1</w:t>
                                           </w:r>
                                         </w:p>
                                       </w:sdtContent>
@@ -692,7 +692,7 @@
                                       <w:rPr>
                                         <w:color w:val="000000" w:themeColor="text1"/>
                                       </w:rPr>
-                                      <w:t>Verzija 1.0</w:t>
+                                      <w:t>Verzija 1.1</w:t>
                                     </w:r>
                                   </w:p>
                                 </w:sdtContent>
@@ -1201,15 +1201,7 @@
             <w:rPr>
               <w:color w:val="FF1A87"/>
             </w:rPr>
-            <w:t xml:space="preserve"> SPISAK</w:t>
-          </w:r>
-          <w:bookmarkStart w:id="0" w:name="_GoBack"/>
-          <w:bookmarkEnd w:id="0"/>
-          <w:r>
-            <w:rPr>
-              <w:color w:val="FF1A87"/>
-            </w:rPr>
-            <w:t xml:space="preserve"> IZMENA </w:t>
+            <w:t xml:space="preserve"> SPISAK IZMENA </w:t>
           </w:r>
           <w:r>
             <w:rPr>
@@ -2396,7 +2388,7 @@
         <w:lastRenderedPageBreak/>
         <w:t xml:space="preserve"> </w:t>
       </w:r>
-      <w:bookmarkStart w:id="1" w:name="_Toc98346767"/>
+      <w:bookmarkStart w:id="0" w:name="_Toc98346767"/>
       <w:r>
         <w:rPr>
           <w:b/>
@@ -2404,7 +2396,7 @@
         </w:rPr>
         <w:t>Uvod</w:t>
       </w:r>
-      <w:bookmarkEnd w:id="1"/>
+      <w:bookmarkEnd w:id="0"/>
     </w:p>
     <w:p/>
     <w:p>
@@ -2459,7 +2451,7 @@
           <w:color w:val="FF1A87"/>
         </w:rPr>
       </w:pPr>
-      <w:bookmarkStart w:id="2" w:name="_Toc98346768"/>
+      <w:bookmarkStart w:id="1" w:name="_Toc98346768"/>
       <w:r>
         <w:rPr>
           <w:b/>
@@ -2467,7 +2459,7 @@
         </w:rPr>
         <w:t>Opis problema</w:t>
       </w:r>
-      <w:bookmarkEnd w:id="2"/>
+      <w:bookmarkEnd w:id="1"/>
     </w:p>
     <w:p/>
     <w:p>
@@ -2498,7 +2490,7 @@
           <w:color w:val="FF1A87"/>
         </w:rPr>
       </w:pPr>
-      <w:bookmarkStart w:id="3" w:name="_Toc98346769"/>
+      <w:bookmarkStart w:id="2" w:name="_Toc98346769"/>
       <w:r>
         <w:rPr>
           <w:b/>
@@ -2506,7 +2498,7 @@
         </w:rPr>
         <w:t>Kategorije korisnika</w:t>
       </w:r>
-      <w:bookmarkEnd w:id="3"/>
+      <w:bookmarkEnd w:id="2"/>
     </w:p>
     <w:p/>
     <w:p>
@@ -2534,14 +2526,14 @@
           <w:color w:val="FF1A87"/>
         </w:rPr>
       </w:pPr>
-      <w:bookmarkStart w:id="4" w:name="_Toc98346770"/>
+      <w:bookmarkStart w:id="3" w:name="_Toc98346770"/>
       <w:r>
         <w:rPr>
           <w:color w:val="FF1A87"/>
         </w:rPr>
         <w:t>Neregistrovani korisnik – gost</w:t>
       </w:r>
-      <w:bookmarkEnd w:id="4"/>
+      <w:bookmarkEnd w:id="3"/>
     </w:p>
     <w:p>
       <w:pPr>
@@ -2586,14 +2578,14 @@
           <w:color w:val="FF1A87"/>
         </w:rPr>
       </w:pPr>
-      <w:bookmarkStart w:id="5" w:name="_Toc98346771"/>
+      <w:bookmarkStart w:id="4" w:name="_Toc98346771"/>
       <w:r>
         <w:rPr>
           <w:color w:val="FF1A87"/>
         </w:rPr>
         <w:t>Registrovani korisnik</w:t>
       </w:r>
-      <w:bookmarkEnd w:id="5"/>
+      <w:bookmarkEnd w:id="4"/>
     </w:p>
     <w:p>
       <w:pPr>
@@ -2628,14 +2620,14 @@
           <w:color w:val="FF1A87"/>
         </w:rPr>
       </w:pPr>
-      <w:bookmarkStart w:id="6" w:name="_Toc98346772"/>
+      <w:bookmarkStart w:id="5" w:name="_Toc98346772"/>
       <w:r>
         <w:rPr>
           <w:color w:val="FF1A87"/>
         </w:rPr>
         <w:t>Moderator</w:t>
       </w:r>
-      <w:bookmarkEnd w:id="6"/>
+      <w:bookmarkEnd w:id="5"/>
     </w:p>
     <w:p>
       <w:pPr>
@@ -2667,14 +2659,14 @@
           <w:color w:val="FF1A87"/>
         </w:rPr>
       </w:pPr>
-      <w:bookmarkStart w:id="7" w:name="_Toc98346773"/>
+      <w:bookmarkStart w:id="6" w:name="_Toc98346773"/>
       <w:r>
         <w:rPr>
           <w:color w:val="FF1A87"/>
         </w:rPr>
         <w:t>Administrator</w:t>
       </w:r>
-      <w:bookmarkEnd w:id="7"/>
+      <w:bookmarkEnd w:id="6"/>
     </w:p>
     <w:p>
       <w:pPr>
@@ -2706,7 +2698,7 @@
           <w:color w:val="FF1A87"/>
         </w:rPr>
       </w:pPr>
-      <w:bookmarkStart w:id="8" w:name="_Toc98346774"/>
+      <w:bookmarkStart w:id="7" w:name="_Toc98346774"/>
       <w:r>
         <w:rPr>
           <w:b/>
@@ -2715,7 +2707,7 @@
         <w:lastRenderedPageBreak/>
         <w:t>Arhitektura i karakteristike sistema</w:t>
       </w:r>
-      <w:bookmarkEnd w:id="8"/>
+      <w:bookmarkEnd w:id="7"/>
     </w:p>
     <w:p>
       <w:pPr>
@@ -2801,14 +2793,27 @@
       <w:r>
         <w:t xml:space="preserve">Slika </w:t>
       </w:r>
-      <w:fldSimple w:instr=" SEQ Slika \* ARABIC ">
-        <w:r>
-          <w:rPr>
-            <w:noProof/>
-          </w:rPr>
-          <w:t>1</w:t>
-        </w:r>
-      </w:fldSimple>
+      <w:r>
+        <w:fldChar w:fldCharType="begin"/>
+      </w:r>
+      <w:r>
+        <w:instrText xml:space="preserve"> SEQ Slika \* ARABIC </w:instrText>
+      </w:r>
+      <w:r>
+        <w:fldChar w:fldCharType="separate"/>
+      </w:r>
+      <w:r>
+        <w:rPr>
+          <w:noProof/>
+        </w:rPr>
+        <w:t>1</w:t>
+      </w:r>
+      <w:r>
+        <w:rPr>
+          <w:noProof/>
+        </w:rPr>
+        <w:fldChar w:fldCharType="end"/>
+      </w:r>
       <w:r>
         <w:t xml:space="preserve"> - Prikaz arhitekture sistema</w:t>
       </w:r>
@@ -2826,7 +2831,7 @@
           <w:color w:val="FF1A87"/>
         </w:rPr>
       </w:pPr>
-      <w:bookmarkStart w:id="9" w:name="_Toc98346775"/>
+      <w:bookmarkStart w:id="8" w:name="_Toc98346775"/>
       <w:r>
         <w:rPr>
           <w:b/>
@@ -2834,7 +2839,7 @@
         </w:rPr>
         <w:t>Funkcionalni zahtevi</w:t>
       </w:r>
-      <w:bookmarkEnd w:id="9"/>
+      <w:bookmarkEnd w:id="8"/>
     </w:p>
     <w:p>
       <w:pPr>
@@ -2999,7 +3004,7 @@
           <w:color w:val="FF1A87"/>
         </w:rPr>
       </w:pPr>
-      <w:bookmarkStart w:id="10" w:name="_Toc98346776"/>
+      <w:bookmarkStart w:id="9" w:name="_Toc98346776"/>
       <w:r>
         <w:rPr>
           <w:b/>
@@ -3008,7 +3013,7 @@
         <w:lastRenderedPageBreak/>
         <w:t>Pretpostavke i ograničenja sistema</w:t>
       </w:r>
-      <w:bookmarkEnd w:id="10"/>
+      <w:bookmarkEnd w:id="9"/>
     </w:p>
     <w:p/>
     <w:p>
@@ -3040,7 +3045,7 @@
           <w:color w:val="FF1A87"/>
         </w:rPr>
       </w:pPr>
-      <w:bookmarkStart w:id="11" w:name="_Toc98346777"/>
+      <w:bookmarkStart w:id="10" w:name="_Toc98346777"/>
       <w:r>
         <w:rPr>
           <w:b/>
@@ -3048,7 +3053,7 @@
         </w:rPr>
         <w:t>Kvalitet koda</w:t>
       </w:r>
-      <w:bookmarkEnd w:id="11"/>
+      <w:bookmarkEnd w:id="10"/>
     </w:p>
     <w:p/>
     <w:p>
@@ -3112,7 +3117,7 @@
           <w:color w:val="FF1A87"/>
         </w:rPr>
       </w:pPr>
-      <w:bookmarkStart w:id="12" w:name="_Toc98346778"/>
+      <w:bookmarkStart w:id="11" w:name="_Toc98346778"/>
       <w:r>
         <w:rPr>
           <w:b/>
@@ -3120,7 +3125,7 @@
         </w:rPr>
         <w:t>Nefunkcionalni (sistemski) zahtevi</w:t>
       </w:r>
-      <w:bookmarkEnd w:id="12"/>
+      <w:bookmarkEnd w:id="11"/>
     </w:p>
     <w:p/>
     <w:p>
@@ -3144,7 +3149,7 @@
           <w:color w:val="FF1A87"/>
         </w:rPr>
       </w:pPr>
-      <w:bookmarkStart w:id="13" w:name="_Toc98346779"/>
+      <w:bookmarkStart w:id="12" w:name="_Toc98346779"/>
       <w:r>
         <w:rPr>
           <w:b/>
@@ -3152,7 +3157,7 @@
         </w:rPr>
         <w:t>Zahtevi za korisničkom dokumentacijom</w:t>
       </w:r>
-      <w:bookmarkEnd w:id="13"/>
+      <w:bookmarkEnd w:id="12"/>
     </w:p>
     <w:p/>
     <w:p>
@@ -3216,6 +3221,7 @@
         <w:docPartUnique/>
       </w:docPartObj>
     </w:sdtPr>
+    <w:sdtEndPr/>
     <w:sdtContent>
       <w:p>
         <w:pPr>
@@ -5116,7 +5122,7 @@
 <file path=customXml/item1.xml><?xml version="1.0" encoding="utf-8"?>
 <CoverPageProperties xmlns="http://schemas.microsoft.com/office/2006/coverPageProps">
   <PublishDate/>
-  <Abstract>Verzija 1.0</Abstract>
+  <Abstract>Verzija 1.1</Abstract>
   <CompanyAddress/>
   <CompanyPhone/>
   <CompanyFax/>
@@ -5137,7 +5143,7 @@
 </file>
 
 <file path=customXml/itemProps2.xml><?xml version="1.0" encoding="utf-8"?>
-<ds:datastoreItem xmlns:ds="http://schemas.openxmlformats.org/officeDocument/2006/customXml" ds:itemID="{823A2C60-4D03-4945-AF18-26197A2D49B4}">
+<ds:datastoreItem xmlns:ds="http://schemas.openxmlformats.org/officeDocument/2006/customXml" ds:itemID="{E8B2D3E1-5E20-4E00-AD22-BC2D35647C54}">
   <ds:schemaRefs>
     <ds:schemaRef ds:uri="http://schemas.openxmlformats.org/officeDocument/2006/bibliography"/>
   </ds:schemaRefs>

</xml_diff>

<commit_message>
Greška na početnoj strani
</commit_message>
<xml_diff>
--- a/Projektni zadatak.docx
+++ b/Projektni zadatak.docx
@@ -45,7 +45,7 @@
             <mc:AlternateContent>
               <mc:Choice Requires="wps">
                 <w:drawing>
-                  <wp:anchor distT="0" distB="0" distL="114300" distR="114300" simplePos="0" relativeHeight="251659264" behindDoc="0" locked="0" layoutInCell="1" allowOverlap="1" wp14:anchorId="73E2CAA7" wp14:editId="5E856293">
+                  <wp:anchor distT="0" distB="0" distL="114300" distR="114300" simplePos="0" relativeHeight="251659264" behindDoc="0" locked="0" layoutInCell="1" allowOverlap="1" wp14:anchorId="213CE278" wp14:editId="37C8CAA5">
                     <wp:simplePos x="0" y="0"/>
                     <wp:positionH relativeFrom="page">
                       <wp:posOffset>195943</wp:posOffset>
@@ -144,7 +144,7 @@
                                           <w:lang w:eastAsia="sr-Latn-RS"/>
                                         </w:rPr>
                                         <w:drawing>
-                                          <wp:inline distT="0" distB="0" distL="0" distR="0" wp14:anchorId="769E289A" wp14:editId="2C8883A6">
+                                          <wp:inline distT="0" distB="0" distL="0" distR="0" wp14:anchorId="0ACEABD5" wp14:editId="35A2CF77">
                                             <wp:extent cx="2446774" cy="2290294"/>
                                             <wp:effectExtent l="0" t="0" r="0" b="0"/>
                                             <wp:docPr id="5" name="Picture 5"/>
@@ -474,7 +474,7 @@
               </mc:Choice>
               <mc:Fallback>
                 <w:pict>
-                  <v:shapetype w14:anchorId="73E2CAA7" id="_x0000_t202" coordsize="21600,21600" o:spt="202" path="m,l,21600r21600,l21600,xe">
+                  <v:shapetype w14:anchorId="213CE278" id="_x0000_t202" coordsize="21600,21600" o:spt="202" path="m,l,21600r21600,l21600,xe">
                     <v:stroke joinstyle="miter"/>
                     <v:path gradientshapeok="t" o:connecttype="rect"/>
                   </v:shapetype>
@@ -523,7 +523,7 @@
                                     <w:lang w:eastAsia="sr-Latn-RS"/>
                                   </w:rPr>
                                   <w:drawing>
-                                    <wp:inline distT="0" distB="0" distL="0" distR="0" wp14:anchorId="769E289A" wp14:editId="2C8883A6">
+                                    <wp:inline distT="0" distB="0" distL="0" distR="0" wp14:anchorId="0ACEABD5" wp14:editId="35A2CF77">
                                       <wp:extent cx="2446774" cy="2290294"/>
                                       <wp:effectExtent l="0" t="0" r="0" b="0"/>
                                       <wp:docPr id="5" name="Picture 5"/>
@@ -1209,6 +1209,8 @@
             </w:rPr>
             <w:br w:type="page"/>
           </w:r>
+          <w:bookmarkStart w:id="0" w:name="_GoBack"/>
+          <w:bookmarkEnd w:id="0"/>
         </w:p>
         <w:p/>
         <w:p/>
@@ -2388,7 +2390,7 @@
         <w:lastRenderedPageBreak/>
         <w:t xml:space="preserve"> </w:t>
       </w:r>
-      <w:bookmarkStart w:id="0" w:name="_Toc98346767"/>
+      <w:bookmarkStart w:id="1" w:name="_Toc98346767"/>
       <w:r>
         <w:rPr>
           <w:b/>
@@ -2396,7 +2398,7 @@
         </w:rPr>
         <w:t>Uvod</w:t>
       </w:r>
-      <w:bookmarkEnd w:id="0"/>
+      <w:bookmarkEnd w:id="1"/>
     </w:p>
     <w:p/>
     <w:p>
@@ -2451,7 +2453,7 @@
           <w:color w:val="FF1A87"/>
         </w:rPr>
       </w:pPr>
-      <w:bookmarkStart w:id="1" w:name="_Toc98346768"/>
+      <w:bookmarkStart w:id="2" w:name="_Toc98346768"/>
       <w:r>
         <w:rPr>
           <w:b/>
@@ -2459,7 +2461,7 @@
         </w:rPr>
         <w:t>Opis problema</w:t>
       </w:r>
-      <w:bookmarkEnd w:id="1"/>
+      <w:bookmarkEnd w:id="2"/>
     </w:p>
     <w:p/>
     <w:p>
@@ -2490,7 +2492,7 @@
           <w:color w:val="FF1A87"/>
         </w:rPr>
       </w:pPr>
-      <w:bookmarkStart w:id="2" w:name="_Toc98346769"/>
+      <w:bookmarkStart w:id="3" w:name="_Toc98346769"/>
       <w:r>
         <w:rPr>
           <w:b/>
@@ -2498,7 +2500,7 @@
         </w:rPr>
         <w:t>Kategorije korisnika</w:t>
       </w:r>
-      <w:bookmarkEnd w:id="2"/>
+      <w:bookmarkEnd w:id="3"/>
     </w:p>
     <w:p/>
     <w:p>
@@ -2526,14 +2528,14 @@
           <w:color w:val="FF1A87"/>
         </w:rPr>
       </w:pPr>
-      <w:bookmarkStart w:id="3" w:name="_Toc98346770"/>
+      <w:bookmarkStart w:id="4" w:name="_Toc98346770"/>
       <w:r>
         <w:rPr>
           <w:color w:val="FF1A87"/>
         </w:rPr>
         <w:t>Neregistrovani korisnik – gost</w:t>
       </w:r>
-      <w:bookmarkEnd w:id="3"/>
+      <w:bookmarkEnd w:id="4"/>
     </w:p>
     <w:p>
       <w:pPr>
@@ -2578,14 +2580,14 @@
           <w:color w:val="FF1A87"/>
         </w:rPr>
       </w:pPr>
-      <w:bookmarkStart w:id="4" w:name="_Toc98346771"/>
+      <w:bookmarkStart w:id="5" w:name="_Toc98346771"/>
       <w:r>
         <w:rPr>
           <w:color w:val="FF1A87"/>
         </w:rPr>
         <w:t>Registrovani korisnik</w:t>
       </w:r>
-      <w:bookmarkEnd w:id="4"/>
+      <w:bookmarkEnd w:id="5"/>
     </w:p>
     <w:p>
       <w:pPr>
@@ -2620,14 +2622,14 @@
           <w:color w:val="FF1A87"/>
         </w:rPr>
       </w:pPr>
-      <w:bookmarkStart w:id="5" w:name="_Toc98346772"/>
+      <w:bookmarkStart w:id="6" w:name="_Toc98346772"/>
       <w:r>
         <w:rPr>
           <w:color w:val="FF1A87"/>
         </w:rPr>
         <w:t>Moderator</w:t>
       </w:r>
-      <w:bookmarkEnd w:id="5"/>
+      <w:bookmarkEnd w:id="6"/>
     </w:p>
     <w:p>
       <w:pPr>
@@ -2659,14 +2661,14 @@
           <w:color w:val="FF1A87"/>
         </w:rPr>
       </w:pPr>
-      <w:bookmarkStart w:id="6" w:name="_Toc98346773"/>
+      <w:bookmarkStart w:id="7" w:name="_Toc98346773"/>
       <w:r>
         <w:rPr>
           <w:color w:val="FF1A87"/>
         </w:rPr>
         <w:t>Administrator</w:t>
       </w:r>
-      <w:bookmarkEnd w:id="6"/>
+      <w:bookmarkEnd w:id="7"/>
     </w:p>
     <w:p>
       <w:pPr>
@@ -2698,7 +2700,7 @@
           <w:color w:val="FF1A87"/>
         </w:rPr>
       </w:pPr>
-      <w:bookmarkStart w:id="7" w:name="_Toc98346774"/>
+      <w:bookmarkStart w:id="8" w:name="_Toc98346774"/>
       <w:r>
         <w:rPr>
           <w:b/>
@@ -2707,7 +2709,7 @@
         <w:lastRenderedPageBreak/>
         <w:t>Arhitektura i karakteristike sistema</w:t>
       </w:r>
-      <w:bookmarkEnd w:id="7"/>
+      <w:bookmarkEnd w:id="8"/>
     </w:p>
     <w:p>
       <w:pPr>
@@ -2743,7 +2745,7 @@
           <w:lang w:eastAsia="sr-Latn-RS"/>
         </w:rPr>
         <w:drawing>
-          <wp:inline distT="0" distB="0" distL="0" distR="0" wp14:anchorId="3E238F9F" wp14:editId="7549A804">
+          <wp:inline distT="0" distB="0" distL="0" distR="0" wp14:anchorId="2D12E67F" wp14:editId="492165B6">
             <wp:extent cx="5731510" cy="2544445"/>
             <wp:effectExtent l="0" t="0" r="0" b="0"/>
             <wp:docPr id="6" name="Picture 6"/>
@@ -2831,7 +2833,7 @@
           <w:color w:val="FF1A87"/>
         </w:rPr>
       </w:pPr>
-      <w:bookmarkStart w:id="8" w:name="_Toc98346775"/>
+      <w:bookmarkStart w:id="9" w:name="_Toc98346775"/>
       <w:r>
         <w:rPr>
           <w:b/>
@@ -2839,7 +2841,7 @@
         </w:rPr>
         <w:t>Funkcionalni zahtevi</w:t>
       </w:r>
-      <w:bookmarkEnd w:id="8"/>
+      <w:bookmarkEnd w:id="9"/>
     </w:p>
     <w:p>
       <w:pPr>
@@ -3004,7 +3006,7 @@
           <w:color w:val="FF1A87"/>
         </w:rPr>
       </w:pPr>
-      <w:bookmarkStart w:id="9" w:name="_Toc98346776"/>
+      <w:bookmarkStart w:id="10" w:name="_Toc98346776"/>
       <w:r>
         <w:rPr>
           <w:b/>
@@ -3013,7 +3015,7 @@
         <w:lastRenderedPageBreak/>
         <w:t>Pretpostavke i ograničenja sistema</w:t>
       </w:r>
-      <w:bookmarkEnd w:id="9"/>
+      <w:bookmarkEnd w:id="10"/>
     </w:p>
     <w:p/>
     <w:p>
@@ -3045,7 +3047,7 @@
           <w:color w:val="FF1A87"/>
         </w:rPr>
       </w:pPr>
-      <w:bookmarkStart w:id="10" w:name="_Toc98346777"/>
+      <w:bookmarkStart w:id="11" w:name="_Toc98346777"/>
       <w:r>
         <w:rPr>
           <w:b/>
@@ -3053,7 +3055,7 @@
         </w:rPr>
         <w:t>Kvalitet koda</w:t>
       </w:r>
-      <w:bookmarkEnd w:id="10"/>
+      <w:bookmarkEnd w:id="11"/>
     </w:p>
     <w:p/>
     <w:p>
@@ -3117,7 +3119,7 @@
           <w:color w:val="FF1A87"/>
         </w:rPr>
       </w:pPr>
-      <w:bookmarkStart w:id="11" w:name="_Toc98346778"/>
+      <w:bookmarkStart w:id="12" w:name="_Toc98346778"/>
       <w:r>
         <w:rPr>
           <w:b/>
@@ -3125,7 +3127,7 @@
         </w:rPr>
         <w:t>Nefunkcionalni (sistemski) zahtevi</w:t>
       </w:r>
-      <w:bookmarkEnd w:id="11"/>
+      <w:bookmarkEnd w:id="12"/>
     </w:p>
     <w:p/>
     <w:p>
@@ -3149,7 +3151,7 @@
           <w:color w:val="FF1A87"/>
         </w:rPr>
       </w:pPr>
-      <w:bookmarkStart w:id="12" w:name="_Toc98346779"/>
+      <w:bookmarkStart w:id="13" w:name="_Toc98346779"/>
       <w:r>
         <w:rPr>
           <w:b/>
@@ -3157,7 +3159,7 @@
         </w:rPr>
         <w:t>Zahtevi za korisničkom dokumentacijom</w:t>
       </w:r>
-      <w:bookmarkEnd w:id="12"/>
+      <w:bookmarkEnd w:id="13"/>
     </w:p>
     <w:p/>
     <w:p>
@@ -5143,7 +5145,7 @@
 </file>
 
 <file path=customXml/itemProps2.xml><?xml version="1.0" encoding="utf-8"?>
-<ds:datastoreItem xmlns:ds="http://schemas.openxmlformats.org/officeDocument/2006/customXml" ds:itemID="{E8B2D3E1-5E20-4E00-AD22-BC2D35647C54}">
+<ds:datastoreItem xmlns:ds="http://schemas.openxmlformats.org/officeDocument/2006/customXml" ds:itemID="{1DED8DF0-296E-4109-B001-69FE4BCE8E74}">
   <ds:schemaRefs>
     <ds:schemaRef ds:uri="http://schemas.openxmlformats.org/officeDocument/2006/bibliography"/>
   </ds:schemaRefs>

</xml_diff>